<commit_message>
Final plots and report
</commit_message>
<xml_diff>
--- a/20201117 HW4 Report.docx
+++ b/20201117 HW4 Report.docx
@@ -976,9 +976,9 @@
           <w:szCs w:val="24"/>
         </w:rPr>
         <w:drawing>
-          <wp:inline distT="0" distB="0" distL="0" distR="0" wp14:anchorId="17C7823B" wp14:editId="15C263DE">
-            <wp:extent cx="4312285" cy="3531375"/>
-            <wp:effectExtent l="0" t="0" r="0" b="0"/>
+          <wp:inline distT="0" distB="0" distL="0" distR="0" wp14:anchorId="17C7823B" wp14:editId="073FD141">
+            <wp:extent cx="3248025" cy="2659841"/>
+            <wp:effectExtent l="0" t="0" r="0" b="7620"/>
             <wp:docPr id="8" name="Picture 8"/>
             <wp:cNvGraphicFramePr>
               <a:graphicFrameLocks xmlns:a="http://schemas.openxmlformats.org/drawingml/2006/main" noChangeAspect="1"/>
@@ -1008,7 +1008,7 @@
                   <pic:spPr bwMode="auto">
                     <a:xfrm>
                       <a:off x="0" y="0"/>
-                      <a:ext cx="4320291" cy="3537931"/>
+                      <a:ext cx="3261994" cy="2671280"/>
                     </a:xfrm>
                     <a:prstGeom prst="rect">
                       <a:avLst/>
@@ -1044,6 +1044,16 @@
           <w:szCs w:val="24"/>
         </w:rPr>
       </w:pPr>
+    </w:p>
+    <w:p>
+      <w:pPr>
+        <w:spacing w:after="0" w:line="240" w:lineRule="auto"/>
+        <w:rPr>
+          <w:rFonts w:ascii="Times New Roman" w:hAnsi="Times New Roman" w:cs="Times New Roman"/>
+          <w:sz w:val="24"/>
+          <w:szCs w:val="24"/>
+        </w:rPr>
+      </w:pPr>
       <w:r>
         <w:rPr>
           <w:rFonts w:ascii="Times New Roman" w:hAnsi="Times New Roman" w:cs="Times New Roman"/>
@@ -1072,74 +1082,549 @@
           <w:szCs w:val="24"/>
         </w:rPr>
       </w:pPr>
-    </w:p>
-    <w:p>
-      <w:pPr>
-        <w:spacing w:after="0" w:line="240" w:lineRule="auto"/>
-        <w:rPr>
-          <w:rFonts w:ascii="Times New Roman" w:hAnsi="Times New Roman" w:cs="Times New Roman"/>
-          <w:sz w:val="24"/>
-          <w:szCs w:val="24"/>
-        </w:rPr>
-      </w:pPr>
-    </w:p>
-    <w:p>
-      <w:pPr>
-        <w:spacing w:after="0" w:line="240" w:lineRule="auto"/>
-        <w:rPr>
-          <w:rFonts w:ascii="Times New Roman" w:hAnsi="Times New Roman" w:cs="Times New Roman"/>
-          <w:sz w:val="24"/>
-          <w:szCs w:val="24"/>
-        </w:rPr>
-      </w:pPr>
-    </w:p>
-    <w:p>
-      <w:pPr>
-        <w:spacing w:after="0" w:line="240" w:lineRule="auto"/>
-        <w:rPr>
-          <w:rFonts w:ascii="Times New Roman" w:hAnsi="Times New Roman" w:cs="Times New Roman"/>
-          <w:sz w:val="24"/>
-          <w:szCs w:val="24"/>
-        </w:rPr>
-      </w:pPr>
-      <w:r>
-        <w:rPr>
-          <w:rFonts w:ascii="Times New Roman" w:hAnsi="Times New Roman" w:cs="Times New Roman"/>
+      <w:r>
+        <w:rPr>
+          <w:rFonts w:ascii="Times New Roman" w:hAnsi="Times New Roman" w:cs="Times New Roman"/>
+          <w:sz w:val="24"/>
+          <w:szCs w:val="24"/>
+        </w:rPr>
+        <w:t>Easy:</w:t>
+      </w:r>
+    </w:p>
+    <w:p>
+      <w:pPr>
+        <w:spacing w:after="0" w:line="240" w:lineRule="auto"/>
+        <w:jc w:val="center"/>
+        <w:rPr>
+          <w:rFonts w:ascii="Times New Roman" w:hAnsi="Times New Roman" w:cs="Times New Roman"/>
+          <w:sz w:val="24"/>
+          <w:szCs w:val="24"/>
+        </w:rPr>
+      </w:pPr>
+      <w:r>
+        <w:rPr>
+          <w:rFonts w:ascii="Times New Roman" w:hAnsi="Times New Roman" w:cs="Times New Roman"/>
+          <w:noProof/>
+          <w:sz w:val="24"/>
+          <w:szCs w:val="24"/>
+        </w:rPr>
+        <w:drawing>
+          <wp:inline distT="0" distB="0" distL="0" distR="0" wp14:anchorId="77A82C0F" wp14:editId="4C335BBF">
+            <wp:extent cx="2840669" cy="2238375"/>
+            <wp:effectExtent l="0" t="0" r="0" b="0"/>
+            <wp:docPr id="9" name="Picture 9"/>
+            <wp:cNvGraphicFramePr>
+              <a:graphicFrameLocks xmlns:a="http://schemas.openxmlformats.org/drawingml/2006/main" noChangeAspect="1"/>
+            </wp:cNvGraphicFramePr>
+            <a:graphic xmlns:a="http://schemas.openxmlformats.org/drawingml/2006/main">
+              <a:graphicData uri="http://schemas.openxmlformats.org/drawingml/2006/picture">
+                <pic:pic xmlns:pic="http://schemas.openxmlformats.org/drawingml/2006/picture">
+                  <pic:nvPicPr>
+                    <pic:cNvPr id="0" name="Picture 16"/>
+                    <pic:cNvPicPr>
+                      <a:picLocks noChangeAspect="1" noChangeArrowheads="1"/>
+                    </pic:cNvPicPr>
+                  </pic:nvPicPr>
+                  <pic:blipFill rotWithShape="1">
+                    <a:blip r:embed="rId13">
+                      <a:extLst>
+                        <a:ext uri="{28A0092B-C50C-407E-A947-70E740481C1C}">
+                          <a14:useLocalDpi xmlns:a14="http://schemas.microsoft.com/office/drawing/2010/main" val="0"/>
+                        </a:ext>
+                      </a:extLst>
+                    </a:blip>
+                    <a:srcRect l="8333" t="6093" r="6721" b="4660"/>
+                    <a:stretch/>
+                  </pic:blipFill>
+                  <pic:spPr bwMode="auto">
+                    <a:xfrm>
+                      <a:off x="0" y="0"/>
+                      <a:ext cx="2882263" cy="2271150"/>
+                    </a:xfrm>
+                    <a:prstGeom prst="rect">
+                      <a:avLst/>
+                    </a:prstGeom>
+                    <a:noFill/>
+                    <a:ln>
+                      <a:noFill/>
+                    </a:ln>
+                    <a:extLst>
+                      <a:ext uri="{53640926-AAD7-44D8-BBD7-CCE9431645EC}">
+                        <a14:shadowObscured xmlns:a14="http://schemas.microsoft.com/office/drawing/2010/main"/>
+                      </a:ext>
+                    </a:extLst>
+                  </pic:spPr>
+                </pic:pic>
+              </a:graphicData>
+            </a:graphic>
+          </wp:inline>
+        </w:drawing>
+      </w:r>
+      <w:r>
+        <w:rPr>
+          <w:rFonts w:ascii="Times New Roman" w:hAnsi="Times New Roman" w:cs="Times New Roman"/>
+          <w:noProof/>
+          <w:sz w:val="24"/>
+          <w:szCs w:val="24"/>
+        </w:rPr>
+        <w:drawing>
+          <wp:inline distT="0" distB="0" distL="0" distR="0" wp14:anchorId="32624284" wp14:editId="6A2C8FE6">
+            <wp:extent cx="2790255" cy="2209800"/>
+            <wp:effectExtent l="0" t="0" r="0" b="0"/>
+            <wp:docPr id="10" name="Picture 10"/>
+            <wp:cNvGraphicFramePr>
+              <a:graphicFrameLocks xmlns:a="http://schemas.openxmlformats.org/drawingml/2006/main" noChangeAspect="1"/>
+            </wp:cNvGraphicFramePr>
+            <a:graphic xmlns:a="http://schemas.openxmlformats.org/drawingml/2006/main">
+              <a:graphicData uri="http://schemas.openxmlformats.org/drawingml/2006/picture">
+                <pic:pic xmlns:pic="http://schemas.openxmlformats.org/drawingml/2006/picture">
+                  <pic:nvPicPr>
+                    <pic:cNvPr id="0" name="Picture 17"/>
+                    <pic:cNvPicPr>
+                      <a:picLocks noChangeAspect="1" noChangeArrowheads="1"/>
+                    </pic:cNvPicPr>
+                  </pic:nvPicPr>
+                  <pic:blipFill rotWithShape="1">
+                    <a:blip r:embed="rId14">
+                      <a:extLst>
+                        <a:ext uri="{28A0092B-C50C-407E-A947-70E740481C1C}">
+                          <a14:useLocalDpi xmlns:a14="http://schemas.microsoft.com/office/drawing/2010/main" val="0"/>
+                        </a:ext>
+                      </a:extLst>
+                    </a:blip>
+                    <a:srcRect l="8125" t="5000" r="6231" b="4563"/>
+                    <a:stretch/>
+                  </pic:blipFill>
+                  <pic:spPr bwMode="auto">
+                    <a:xfrm>
+                      <a:off x="0" y="0"/>
+                      <a:ext cx="2841969" cy="2250756"/>
+                    </a:xfrm>
+                    <a:prstGeom prst="rect">
+                      <a:avLst/>
+                    </a:prstGeom>
+                    <a:noFill/>
+                    <a:ln>
+                      <a:noFill/>
+                    </a:ln>
+                    <a:extLst>
+                      <a:ext uri="{53640926-AAD7-44D8-BBD7-CCE9431645EC}">
+                        <a14:shadowObscured xmlns:a14="http://schemas.microsoft.com/office/drawing/2010/main"/>
+                      </a:ext>
+                    </a:extLst>
+                  </pic:spPr>
+                </pic:pic>
+              </a:graphicData>
+            </a:graphic>
+          </wp:inline>
+        </w:drawing>
+      </w:r>
+    </w:p>
+    <w:p>
+      <w:pPr>
+        <w:spacing w:after="0" w:line="240" w:lineRule="auto"/>
+        <w:rPr>
+          <w:rFonts w:ascii="Times New Roman" w:hAnsi="Times New Roman" w:cs="Times New Roman"/>
+          <w:sz w:val="24"/>
+          <w:szCs w:val="24"/>
+        </w:rPr>
+      </w:pPr>
+    </w:p>
+    <w:p>
+      <w:pPr>
+        <w:spacing w:after="0" w:line="240" w:lineRule="auto"/>
+        <w:rPr>
+          <w:rFonts w:ascii="Times New Roman" w:hAnsi="Times New Roman" w:cs="Times New Roman"/>
+          <w:sz w:val="24"/>
+          <w:szCs w:val="24"/>
+        </w:rPr>
+      </w:pPr>
+      <w:r>
+        <w:rPr>
+          <w:rFonts w:ascii="Times New Roman" w:hAnsi="Times New Roman" w:cs="Times New Roman"/>
+          <w:sz w:val="24"/>
+          <w:szCs w:val="24"/>
+        </w:rPr>
+        <w:lastRenderedPageBreak/>
+        <w:t>Medium:</w:t>
+      </w:r>
+    </w:p>
+    <w:p>
+      <w:pPr>
+        <w:spacing w:after="0" w:line="240" w:lineRule="auto"/>
+        <w:jc w:val="center"/>
+        <w:rPr>
+          <w:rFonts w:ascii="Times New Roman" w:hAnsi="Times New Roman" w:cs="Times New Roman"/>
+          <w:sz w:val="24"/>
+          <w:szCs w:val="24"/>
+        </w:rPr>
+      </w:pPr>
+      <w:r>
+        <w:rPr>
+          <w:rFonts w:ascii="Times New Roman" w:hAnsi="Times New Roman" w:cs="Times New Roman"/>
+          <w:noProof/>
+          <w:sz w:val="24"/>
+          <w:szCs w:val="24"/>
+        </w:rPr>
+        <w:drawing>
+          <wp:inline distT="0" distB="0" distL="0" distR="0" wp14:anchorId="02F632D5" wp14:editId="73ECE129">
+            <wp:extent cx="2839888" cy="2294386"/>
+            <wp:effectExtent l="0" t="0" r="0" b="0"/>
+            <wp:docPr id="11" name="Picture 11"/>
+            <wp:cNvGraphicFramePr>
+              <a:graphicFrameLocks xmlns:a="http://schemas.openxmlformats.org/drawingml/2006/main" noChangeAspect="1"/>
+            </wp:cNvGraphicFramePr>
+            <a:graphic xmlns:a="http://schemas.openxmlformats.org/drawingml/2006/main">
+              <a:graphicData uri="http://schemas.openxmlformats.org/drawingml/2006/picture">
+                <pic:pic xmlns:pic="http://schemas.openxmlformats.org/drawingml/2006/picture">
+                  <pic:nvPicPr>
+                    <pic:cNvPr id="0" name="Picture 18"/>
+                    <pic:cNvPicPr>
+                      <a:picLocks noChangeAspect="1" noChangeArrowheads="1"/>
+                    </pic:cNvPicPr>
+                  </pic:nvPicPr>
+                  <pic:blipFill rotWithShape="1">
+                    <a:blip r:embed="rId15">
+                      <a:extLst>
+                        <a:ext uri="{28A0092B-C50C-407E-A947-70E740481C1C}">
+                          <a14:useLocalDpi xmlns:a14="http://schemas.microsoft.com/office/drawing/2010/main" val="0"/>
+                        </a:ext>
+                      </a:extLst>
+                    </a:blip>
+                    <a:srcRect l="9011" t="5606" r="8071" b="5073"/>
+                    <a:stretch/>
+                  </pic:blipFill>
+                  <pic:spPr bwMode="auto">
+                    <a:xfrm>
+                      <a:off x="0" y="0"/>
+                      <a:ext cx="2860043" cy="2310670"/>
+                    </a:xfrm>
+                    <a:prstGeom prst="rect">
+                      <a:avLst/>
+                    </a:prstGeom>
+                    <a:noFill/>
+                    <a:ln>
+                      <a:noFill/>
+                    </a:ln>
+                    <a:extLst>
+                      <a:ext uri="{53640926-AAD7-44D8-BBD7-CCE9431645EC}">
+                        <a14:shadowObscured xmlns:a14="http://schemas.microsoft.com/office/drawing/2010/main"/>
+                      </a:ext>
+                    </a:extLst>
+                  </pic:spPr>
+                </pic:pic>
+              </a:graphicData>
+            </a:graphic>
+          </wp:inline>
+        </w:drawing>
+      </w:r>
+      <w:r>
+        <w:rPr>
+          <w:rFonts w:ascii="Times New Roman" w:hAnsi="Times New Roman" w:cs="Times New Roman"/>
+          <w:noProof/>
+          <w:sz w:val="24"/>
+          <w:szCs w:val="24"/>
+        </w:rPr>
+        <w:drawing>
+          <wp:inline distT="0" distB="0" distL="0" distR="0" wp14:anchorId="5EAAAB2D" wp14:editId="4F42F943">
+            <wp:extent cx="2828925" cy="2259582"/>
+            <wp:effectExtent l="0" t="0" r="0" b="7620"/>
+            <wp:docPr id="12" name="Picture 12"/>
+            <wp:cNvGraphicFramePr>
+              <a:graphicFrameLocks xmlns:a="http://schemas.openxmlformats.org/drawingml/2006/main" noChangeAspect="1"/>
+            </wp:cNvGraphicFramePr>
+            <a:graphic xmlns:a="http://schemas.openxmlformats.org/drawingml/2006/main">
+              <a:graphicData uri="http://schemas.openxmlformats.org/drawingml/2006/picture">
+                <pic:pic xmlns:pic="http://schemas.openxmlformats.org/drawingml/2006/picture">
+                  <pic:nvPicPr>
+                    <pic:cNvPr id="0" name="Picture 19"/>
+                    <pic:cNvPicPr>
+                      <a:picLocks noChangeAspect="1" noChangeArrowheads="1"/>
+                    </pic:cNvPicPr>
+                  </pic:nvPicPr>
+                  <pic:blipFill rotWithShape="1">
+                    <a:blip r:embed="rId16">
+                      <a:extLst>
+                        <a:ext uri="{28A0092B-C50C-407E-A947-70E740481C1C}">
+                          <a14:useLocalDpi xmlns:a14="http://schemas.microsoft.com/office/drawing/2010/main" val="0"/>
+                        </a:ext>
+                      </a:extLst>
+                    </a:blip>
+                    <a:srcRect l="7500" t="4762" r="7321" b="4524"/>
+                    <a:stretch/>
+                  </pic:blipFill>
+                  <pic:spPr bwMode="auto">
+                    <a:xfrm>
+                      <a:off x="0" y="0"/>
+                      <a:ext cx="2858109" cy="2282893"/>
+                    </a:xfrm>
+                    <a:prstGeom prst="rect">
+                      <a:avLst/>
+                    </a:prstGeom>
+                    <a:noFill/>
+                    <a:ln>
+                      <a:noFill/>
+                    </a:ln>
+                    <a:extLst>
+                      <a:ext uri="{53640926-AAD7-44D8-BBD7-CCE9431645EC}">
+                        <a14:shadowObscured xmlns:a14="http://schemas.microsoft.com/office/drawing/2010/main"/>
+                      </a:ext>
+                    </a:extLst>
+                  </pic:spPr>
+                </pic:pic>
+              </a:graphicData>
+            </a:graphic>
+          </wp:inline>
+        </w:drawing>
+      </w:r>
+    </w:p>
+    <w:p>
+      <w:pPr>
+        <w:spacing w:after="0" w:line="240" w:lineRule="auto"/>
+        <w:rPr>
+          <w:rFonts w:ascii="Times New Roman" w:hAnsi="Times New Roman" w:cs="Times New Roman"/>
+          <w:sz w:val="24"/>
+          <w:szCs w:val="24"/>
+        </w:rPr>
+      </w:pPr>
+    </w:p>
+    <w:p>
+      <w:pPr>
+        <w:spacing w:after="0" w:line="240" w:lineRule="auto"/>
+        <w:rPr>
+          <w:rFonts w:ascii="Times New Roman" w:hAnsi="Times New Roman" w:cs="Times New Roman"/>
+          <w:sz w:val="24"/>
+          <w:szCs w:val="24"/>
+        </w:rPr>
+      </w:pPr>
+      <w:r>
+        <w:rPr>
+          <w:rFonts w:ascii="Times New Roman" w:hAnsi="Times New Roman" w:cs="Times New Roman"/>
+          <w:i/>
+          <w:iCs/>
           <w:sz w:val="24"/>
           <w:szCs w:val="24"/>
         </w:rPr>
         <w:t>Q3.3</w:t>
       </w:r>
-    </w:p>
-    <w:p>
-      <w:pPr>
-        <w:spacing w:after="0" w:line="240" w:lineRule="auto"/>
-        <w:rPr>
-          <w:rFonts w:ascii="Times New Roman" w:hAnsi="Times New Roman" w:cs="Times New Roman"/>
-          <w:sz w:val="24"/>
-          <w:szCs w:val="24"/>
-        </w:rPr>
-      </w:pPr>
+      <w:r>
+        <w:rPr>
+          <w:rFonts w:ascii="Times New Roman" w:hAnsi="Times New Roman" w:cs="Times New Roman"/>
+          <w:sz w:val="24"/>
+          <w:szCs w:val="24"/>
+        </w:rPr>
+        <w:t>:</w:t>
+      </w:r>
+    </w:p>
+    <w:p>
+      <w:pPr>
+        <w:spacing w:after="0" w:line="240" w:lineRule="auto"/>
+        <w:rPr>
+          <w:rFonts w:ascii="Times New Roman" w:hAnsi="Times New Roman" w:cs="Times New Roman"/>
+          <w:sz w:val="24"/>
+          <w:szCs w:val="24"/>
+        </w:rPr>
+      </w:pPr>
+      <w:r>
+        <w:rPr>
+          <w:rFonts w:ascii="Times New Roman" w:hAnsi="Times New Roman" w:cs="Times New Roman"/>
+          <w:sz w:val="24"/>
+          <w:szCs w:val="24"/>
+        </w:rPr>
+        <w:t>If the configuration space had been mapped via a torus, the planner would have found the trivial (by inspection) route of simply rotating slightly clockwise, rather than the complex anticlockwise path it took. As it was not considered on a torus, but rather a plane (with 2pi and zero not corresponding to the same value / wrapping), it had to take the longer path pictured within the configuration space graph above.</w:t>
+      </w:r>
+    </w:p>
+    <w:p>
+      <w:pPr>
+        <w:spacing w:after="0" w:line="240" w:lineRule="auto"/>
+        <w:rPr>
+          <w:rFonts w:ascii="Times New Roman" w:hAnsi="Times New Roman" w:cs="Times New Roman"/>
+          <w:sz w:val="24"/>
+          <w:szCs w:val="24"/>
+        </w:rPr>
+      </w:pPr>
+    </w:p>
+    <w:p>
+      <w:pPr>
+        <w:spacing w:after="0" w:line="240" w:lineRule="auto"/>
+        <w:rPr>
+          <w:rFonts w:ascii="Times New Roman" w:hAnsi="Times New Roman" w:cs="Times New Roman"/>
+          <w:sz w:val="24"/>
+          <w:szCs w:val="24"/>
+        </w:rPr>
+      </w:pPr>
+      <w:r>
+        <w:rPr>
+          <w:rFonts w:ascii="Times New Roman" w:hAnsi="Times New Roman" w:cs="Times New Roman"/>
+          <w:i/>
+          <w:iCs/>
+          <w:sz w:val="24"/>
+          <w:szCs w:val="24"/>
+        </w:rPr>
+        <w:t>Q3.4</w:t>
+      </w:r>
+      <w:r>
+        <w:rPr>
+          <w:rFonts w:ascii="Times New Roman" w:hAnsi="Times New Roman" w:cs="Times New Roman"/>
+          <w:sz w:val="24"/>
+          <w:szCs w:val="24"/>
+        </w:rPr>
+        <w:t>:</w:t>
+      </w:r>
+    </w:p>
+    <w:p>
+      <w:pPr>
+        <w:spacing w:after="0" w:line="240" w:lineRule="auto"/>
+        <w:rPr>
+          <w:rFonts w:ascii="Times New Roman" w:hAnsi="Times New Roman" w:cs="Times New Roman"/>
+          <w:sz w:val="24"/>
+          <w:szCs w:val="24"/>
+        </w:rPr>
+      </w:pPr>
+      <w:r>
+        <w:rPr>
+          <w:rFonts w:ascii="Times New Roman" w:hAnsi="Times New Roman" w:cs="Times New Roman"/>
+          <w:sz w:val="24"/>
+          <w:szCs w:val="24"/>
+        </w:rPr>
+        <w:t>The planner approaches obstacles as closely as the discretization of the environment allows. Practically, this could lead to challenges where, when collisions or features would occur on a granularity finer than the current discretization, while the discretized motion appears to be entirely valid, the movement between discretized points is illegal.</w:t>
+      </w:r>
+      <w:r>
+        <w:rPr>
+          <w:rFonts w:ascii="Times New Roman" w:hAnsi="Times New Roman" w:cs="Times New Roman"/>
+          <w:sz w:val="24"/>
+          <w:szCs w:val="24"/>
+        </w:rPr>
+        <w:t xml:space="preserve"> This appears to happen in both the easy and medium cases above; at multiple points in both paths, one of the obstacle points is centered within the end effector of the </w:t>
+      </w:r>
+      <w:proofErr w:type="spellStart"/>
+      <w:r>
+        <w:rPr>
+          <w:rFonts w:ascii="Times New Roman" w:hAnsi="Times New Roman" w:cs="Times New Roman"/>
+          <w:sz w:val="24"/>
+          <w:szCs w:val="24"/>
+        </w:rPr>
+        <w:t>twolink</w:t>
+      </w:r>
+      <w:proofErr w:type="spellEnd"/>
+      <w:r>
+        <w:rPr>
+          <w:rFonts w:ascii="Times New Roman" w:hAnsi="Times New Roman" w:cs="Times New Roman"/>
+          <w:sz w:val="24"/>
+          <w:szCs w:val="24"/>
+        </w:rPr>
+        <w:t xml:space="preserve">, and in the next move, the effector has rotated further, past the obstacle point. As the discretization step is large enough that by the next point, the </w:t>
+      </w:r>
+      <w:proofErr w:type="spellStart"/>
+      <w:r>
+        <w:rPr>
+          <w:rFonts w:ascii="Times New Roman" w:hAnsi="Times New Roman" w:cs="Times New Roman"/>
+          <w:sz w:val="24"/>
+          <w:szCs w:val="24"/>
+        </w:rPr>
+        <w:t>twolink</w:t>
+      </w:r>
+      <w:proofErr w:type="spellEnd"/>
+      <w:r>
+        <w:rPr>
+          <w:rFonts w:ascii="Times New Roman" w:hAnsi="Times New Roman" w:cs="Times New Roman"/>
+          <w:sz w:val="24"/>
+          <w:szCs w:val="24"/>
+        </w:rPr>
+        <w:t xml:space="preserve"> is entirely clear of the obstacle, it fails to realize the move is illegal, and that when smoothly moving between the two points, collision will occur.</w:t>
+      </w:r>
+      <w:r>
+        <w:rPr>
+          <w:rFonts w:ascii="Times New Roman" w:hAnsi="Times New Roman" w:cs="Times New Roman"/>
+          <w:sz w:val="24"/>
+          <w:szCs w:val="24"/>
+        </w:rPr>
+        <w:t xml:space="preserve"> Ways to fix this could include padding all objects within an environment such that </w:t>
+      </w:r>
+      <w:r>
+        <w:rPr>
+          <w:rFonts w:ascii="Times New Roman" w:hAnsi="Times New Roman" w:cs="Times New Roman"/>
+          <w:sz w:val="24"/>
+          <w:szCs w:val="24"/>
+        </w:rPr>
+        <w:t>grid points are not allowed within a certain safety-margin distance from obstacles, or alternatively, some form of adaptive grid sizing based on proximity to obstacles (course grid far from obstacles, finer near obstacles).</w:t>
+      </w:r>
+    </w:p>
+    <w:p>
+      <w:pPr>
+        <w:spacing w:after="0" w:line="240" w:lineRule="auto"/>
+        <w:rPr>
+          <w:rFonts w:ascii="Times New Roman" w:hAnsi="Times New Roman" w:cs="Times New Roman"/>
+          <w:sz w:val="24"/>
+          <w:szCs w:val="24"/>
+        </w:rPr>
+      </w:pPr>
+    </w:p>
+    <w:p>
+      <w:pPr>
+        <w:spacing w:after="0" w:line="240" w:lineRule="auto"/>
+        <w:rPr>
+          <w:rFonts w:ascii="Times New Roman" w:hAnsi="Times New Roman" w:cs="Times New Roman"/>
+          <w:sz w:val="24"/>
+          <w:szCs w:val="24"/>
+        </w:rPr>
+      </w:pPr>
+      <w:r>
+        <w:rPr>
+          <w:rFonts w:ascii="Times New Roman" w:hAnsi="Times New Roman" w:cs="Times New Roman"/>
+          <w:i/>
+          <w:iCs/>
+          <w:sz w:val="24"/>
+          <w:szCs w:val="24"/>
+        </w:rPr>
+        <w:t>Q4.1</w:t>
+      </w:r>
+      <w:r>
+        <w:rPr>
+          <w:rFonts w:ascii="Times New Roman" w:hAnsi="Times New Roman" w:cs="Times New Roman"/>
+          <w:sz w:val="24"/>
+          <w:szCs w:val="24"/>
+        </w:rPr>
+        <w:t>:</w:t>
+      </w:r>
+    </w:p>
+    <w:p>
+      <w:pPr>
+        <w:spacing w:after="0" w:line="240" w:lineRule="auto"/>
+        <w:rPr>
+          <w:rFonts w:ascii="Times New Roman" w:hAnsi="Times New Roman" w:cs="Times New Roman"/>
+          <w:sz w:val="24"/>
+          <w:szCs w:val="24"/>
+        </w:rPr>
+      </w:pPr>
+      <w:r>
+        <w:rPr>
+          <w:rFonts w:ascii="Times New Roman" w:hAnsi="Times New Roman" w:cs="Times New Roman"/>
+          <w:sz w:val="24"/>
+          <w:szCs w:val="24"/>
+        </w:rPr>
+        <w:t xml:space="preserve">This homework took less time than HW3, possibly around 10hrs total, in part due to some former familiarity with dynamic programming and A*/Dijkstra-style algorithms. It seemed to build well upon the earlier concepts (and code); the included testing data and </w:t>
+      </w:r>
+      <w:proofErr w:type="spellStart"/>
+      <w:r>
+        <w:rPr>
+          <w:rFonts w:ascii="Times New Roman" w:hAnsi="Times New Roman" w:cs="Times New Roman"/>
+          <w:sz w:val="24"/>
+          <w:szCs w:val="24"/>
+        </w:rPr>
+        <w:t>autograder</w:t>
+      </w:r>
+      <w:proofErr w:type="spellEnd"/>
+      <w:r>
+        <w:rPr>
+          <w:rFonts w:ascii="Times New Roman" w:hAnsi="Times New Roman" w:cs="Times New Roman"/>
+          <w:sz w:val="24"/>
+          <w:szCs w:val="24"/>
+        </w:rPr>
+        <w:t xml:space="preserve"> made debugging much easier than it would have been otherwise.</w:t>
+      </w:r>
       <w:bookmarkStart w:id="0" w:name="_GoBack"/>
       <w:bookmarkEnd w:id="0"/>
-    </w:p>
-    <w:p>
-      <w:pPr>
-        <w:spacing w:after="0" w:line="240" w:lineRule="auto"/>
-        <w:rPr>
-          <w:rFonts w:ascii="Times New Roman" w:hAnsi="Times New Roman" w:cs="Times New Roman"/>
-          <w:sz w:val="24"/>
-          <w:szCs w:val="24"/>
-        </w:rPr>
-      </w:pPr>
-      <w:r>
-        <w:rPr>
-          <w:rFonts w:ascii="Times New Roman" w:hAnsi="Times New Roman" w:cs="Times New Roman"/>
-          <w:sz w:val="24"/>
-          <w:szCs w:val="24"/>
-        </w:rPr>
-        <w:t>Q3.4</w:t>
-      </w:r>
     </w:p>
     <w:sectPr>
       <w:pgSz w:w="12240" w:h="15840"/>

</xml_diff>